<commit_message>
popups voor geen connectie
</commit_message>
<xml_diff>
--- a/Installatiehandleiding.docx
+++ b/Installatiehandleiding.docx
@@ -757,7 +757,6 @@
                               <w:sdt>
                                 <w:sdtPr>
                                   <w:rPr>
-                                    <w:rFonts w:ascii="Product Sans" w:hAnsi="Product Sans"/>
                                     <w:color w:val="2B3049"/>
                                     <w:sz w:val="24"/>
                                     <w:szCs w:val="24"/>
@@ -769,7 +768,6 @@
                                   <w:dataBinding w:prefixMappings="xmlns:ns0='http://purl.org/dc/elements/1.1/' xmlns:ns1='http://schemas.openxmlformats.org/package/2006/metadata/core-properties' " w:xpath="/ns1:coreProperties[1]/ns0:creator[1]" w:storeItemID="{6C3C8BC8-F283-45AE-878A-BAB7291924A1}"/>
                                   <w:text/>
                                 </w:sdtPr>
-                                <w:sdtEndPr/>
                                 <w:sdtContent>
                                   <w:p>
                                     <w:pPr>
@@ -786,13 +784,50 @@
                                     </w:pPr>
                                     <w:r>
                                       <w:rPr>
-                                        <w:rFonts w:ascii="Product Sans" w:hAnsi="Product Sans"/>
                                         <w:color w:val="2B3049"/>
                                         <w:sz w:val="24"/>
                                         <w:szCs w:val="24"/>
                                         <w:lang w:val="nl-BE"/>
                                       </w:rPr>
-                                      <w:t>Kevin Uyttenhhove, Arthon maertens, Bert vanhaecke, Brent delarue</w:t>
+                                      <w:t xml:space="preserve">Brent Delarue, </w:t>
+                                    </w:r>
+                                    <w:proofErr w:type="spellStart"/>
+                                    <w:r>
+                                      <w:rPr>
+                                        <w:color w:val="2B3049"/>
+                                        <w:sz w:val="24"/>
+                                        <w:szCs w:val="24"/>
+                                        <w:lang w:val="nl-BE"/>
+                                      </w:rPr>
+                                      <w:t>Arthon</w:t>
+                                    </w:r>
+                                    <w:proofErr w:type="spellEnd"/>
+                                    <w:r>
+                                      <w:rPr>
+                                        <w:color w:val="2B3049"/>
+                                        <w:sz w:val="24"/>
+                                        <w:szCs w:val="24"/>
+                                        <w:lang w:val="nl-BE"/>
+                                      </w:rPr>
+                                      <w:t xml:space="preserve"> Maertens, Kevin Uyttenhove, Bert </w:t>
+                                    </w:r>
+                                    <w:r>
+                                      <w:rPr>
+                                        <w:color w:val="2B3049"/>
+                                        <w:sz w:val="24"/>
+                                        <w:szCs w:val="24"/>
+                                        <w:lang w:val="nl-BE"/>
+                                      </w:rPr>
+                                      <w:t>V</w:t>
+                                    </w:r>
+                                    <w:r>
+                                      <w:rPr>
+                                        <w:color w:val="2B3049"/>
+                                        <w:sz w:val="24"/>
+                                        <w:szCs w:val="24"/>
+                                        <w:lang w:val="nl-BE"/>
+                                      </w:rPr>
+                                      <w:t xml:space="preserve">anhaeke </w:t>
                                     </w:r>
                                   </w:p>
                                 </w:sdtContent>
@@ -819,7 +854,11 @@
               </mc:Choice>
               <mc:Fallback>
                 <w:pict>
-                  <v:shape w14:anchorId="127025F5" id="Text Box 129" o:spid="_x0000_s1030" type="#_x0000_t202" style="position:absolute;left:0;text-align:left;margin-left:0;margin-top:0;width:453pt;height:38.15pt;z-index:251660288;visibility:visible;mso-wrap-style:square;mso-width-percent:1154;mso-height-percent:0;mso-top-percent:790;mso-wrap-distance-left:9pt;mso-wrap-distance-top:0;mso-wrap-distance-right:9pt;mso-wrap-distance-bottom:0;mso-position-horizontal:center;mso-position-horizontal-relative:page;mso-position-vertical-relative:page;mso-width-percent:1154;mso-height-percent:0;mso-top-percent:790;mso-width-relative:margin;mso-height-relative:margin;v-text-anchor:top" o:gfxdata="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" filled="f" stroked="f" strokeweight=".5pt">
+                  <v:shapetype w14:anchorId="127025F5" id="_x0000_t202" coordsize="21600,21600" o:spt="202" path="m,l,21600r21600,l21600,xe">
+                    <v:stroke joinstyle="miter"/>
+                    <v:path gradientshapeok="t" o:connecttype="rect"/>
+                  </v:shapetype>
+                  <v:shape id="Text Box 129" o:spid="_x0000_s1030" type="#_x0000_t202" style="position:absolute;left:0;text-align:left;margin-left:0;margin-top:0;width:453pt;height:38.15pt;z-index:251660288;visibility:visible;mso-wrap-style:square;mso-width-percent:1154;mso-height-percent:0;mso-top-percent:790;mso-wrap-distance-left:9pt;mso-wrap-distance-top:0;mso-wrap-distance-right:9pt;mso-wrap-distance-bottom:0;mso-position-horizontal:center;mso-position-horizontal-relative:page;mso-position-vertical-relative:page;mso-width-percent:1154;mso-height-percent:0;mso-top-percent:790;mso-width-relative:margin;mso-height-relative:margin;v-text-anchor:top" o:gfxdata="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" filled="f" stroked="f" strokeweight=".5pt">
                     <v:textbox style="mso-fit-shape-to-text:t" inset="1in,0,86.4pt,0">
                       <w:txbxContent>
                         <w:sdt>
@@ -868,7 +907,6 @@
                         <w:sdt>
                           <w:sdtPr>
                             <w:rPr>
-                              <w:rFonts w:ascii="Product Sans" w:hAnsi="Product Sans"/>
                               <w:color w:val="2B3049"/>
                               <w:sz w:val="24"/>
                               <w:szCs w:val="24"/>
@@ -880,7 +918,6 @@
                             <w:dataBinding w:prefixMappings="xmlns:ns0='http://purl.org/dc/elements/1.1/' xmlns:ns1='http://schemas.openxmlformats.org/package/2006/metadata/core-properties' " w:xpath="/ns1:coreProperties[1]/ns0:creator[1]" w:storeItemID="{6C3C8BC8-F283-45AE-878A-BAB7291924A1}"/>
                             <w:text/>
                           </w:sdtPr>
-                          <w:sdtEndPr/>
                           <w:sdtContent>
                             <w:p>
                               <w:pPr>
@@ -897,13 +934,50 @@
                               </w:pPr>
                               <w:r>
                                 <w:rPr>
-                                  <w:rFonts w:ascii="Product Sans" w:hAnsi="Product Sans"/>
                                   <w:color w:val="2B3049"/>
                                   <w:sz w:val="24"/>
                                   <w:szCs w:val="24"/>
                                   <w:lang w:val="nl-BE"/>
                                 </w:rPr>
-                                <w:t>Kevin Uyttenhhove, Arthon maertens, Bert vanhaecke, Brent delarue</w:t>
+                                <w:t xml:space="preserve">Brent Delarue, </w:t>
+                              </w:r>
+                              <w:proofErr w:type="spellStart"/>
+                              <w:r>
+                                <w:rPr>
+                                  <w:color w:val="2B3049"/>
+                                  <w:sz w:val="24"/>
+                                  <w:szCs w:val="24"/>
+                                  <w:lang w:val="nl-BE"/>
+                                </w:rPr>
+                                <w:t>Arthon</w:t>
+                              </w:r>
+                              <w:proofErr w:type="spellEnd"/>
+                              <w:r>
+                                <w:rPr>
+                                  <w:color w:val="2B3049"/>
+                                  <w:sz w:val="24"/>
+                                  <w:szCs w:val="24"/>
+                                  <w:lang w:val="nl-BE"/>
+                                </w:rPr>
+                                <w:t xml:space="preserve"> Maertens, Kevin Uyttenhove, Bert </w:t>
+                              </w:r>
+                              <w:r>
+                                <w:rPr>
+                                  <w:color w:val="2B3049"/>
+                                  <w:sz w:val="24"/>
+                                  <w:szCs w:val="24"/>
+                                  <w:lang w:val="nl-BE"/>
+                                </w:rPr>
+                                <w:t>V</w:t>
+                              </w:r>
+                              <w:r>
+                                <w:rPr>
+                                  <w:color w:val="2B3049"/>
+                                  <w:sz w:val="24"/>
+                                  <w:szCs w:val="24"/>
+                                  <w:lang w:val="nl-BE"/>
+                                </w:rPr>
+                                <w:t xml:space="preserve">anhaeke </w:t>
                               </w:r>
                             </w:p>
                           </w:sdtContent>
@@ -1135,10 +1209,22 @@
         </w:numPr>
       </w:pPr>
       <w:r>
-        <w:t xml:space="preserve">Hang de afgeprinte </w:t>
-      </w:r>
-      <w:r>
-        <w:t xml:space="preserve">Qr codes aan de </w:t>
+        <w:t>Hang de afge</w:t>
+      </w:r>
+      <w:r>
+        <w:t>drukte</w:t>
+      </w:r>
+      <w:r>
+        <w:t xml:space="preserve"> </w:t>
+      </w:r>
+      <w:r>
+        <w:t>Q</w:t>
+      </w:r>
+      <w:r>
+        <w:t>R-</w:t>
+      </w:r>
+      <w:r>
+        <w:t xml:space="preserve">codes aan de </w:t>
       </w:r>
       <w:r>
         <w:t>overeenstemmende toestellen.</w:t>
@@ -1173,7 +1259,13 @@
         </w:numPr>
       </w:pPr>
       <w:r>
-        <w:t>Ga de project app “StreetWorkoutFinal”</w:t>
+        <w:t xml:space="preserve">Ga </w:t>
+      </w:r>
+      <w:r>
+        <w:t>naar de</w:t>
+      </w:r>
+      <w:r>
+        <w:t xml:space="preserve"> project app “StreetWorkoutFinal”</w:t>
       </w:r>
     </w:p>
     <w:p>
@@ -1369,7 +1461,13 @@
         </w:numPr>
       </w:pPr>
       <w:r>
-        <w:t>Bij beschrijving zijn er 3 beschrijvingen voor iedere moeilijkheidsgraad, hier kan je per difficulty uitleg geven over hoe de oefening juist moet worden uitgevoerd.</w:t>
+        <w:t xml:space="preserve">Bij beschrijving zijn er 3 beschrijvingen voor iedere moeilijkheidsgraad, hier kan je per </w:t>
+      </w:r>
+      <w:r>
+        <w:t>moeilijkheidsgraad</w:t>
+      </w:r>
+      <w:r>
+        <w:t xml:space="preserve"> uitleg geven over hoe de oefening juist moet worden uitgevoerd.</w:t>
       </w:r>
     </w:p>
     <w:p>
@@ -1481,8 +1579,6 @@
       <w:r>
         <w:t>.</w:t>
       </w:r>
-      <w:bookmarkStart w:id="0" w:name="_GoBack"/>
-      <w:bookmarkEnd w:id="0"/>
     </w:p>
     <w:sectPr>
       <w:pgSz w:w="11906" w:h="16838"/>
@@ -2405,7 +2501,7 @@
         <w:rFonts w:asciiTheme="minorHAnsi" w:eastAsiaTheme="minorHAnsi" w:hAnsiTheme="minorHAnsi" w:cstheme="minorBidi"/>
         <w:sz w:val="22"/>
         <w:szCs w:val="22"/>
-        <w:lang w:val="en-BE" w:eastAsia="en-US" w:bidi="ar-SA"/>
+        <w:lang w:eastAsia="en-US" w:bidi="ar-SA"/>
       </w:rPr>
     </w:rPrDefault>
     <w:pPrDefault>
@@ -3655,7 +3751,7 @@
 </file>
 
 <file path=customXml/itemProps2.xml><?xml version="1.0" encoding="utf-8"?>
-<ds:datastoreItem xmlns:ds="http://schemas.openxmlformats.org/officeDocument/2006/customXml" ds:itemID="{752AA319-350B-4B19-9B4C-EAC0FFFB20E4}">
+<ds:datastoreItem xmlns:ds="http://schemas.openxmlformats.org/officeDocument/2006/customXml" ds:itemID="{CE1BF3E8-80AF-4DBF-8FCE-7421DA858DD7}">
   <ds:schemaRefs>
     <ds:schemaRef ds:uri="http://schemas.openxmlformats.org/officeDocument/2006/bibliography"/>
   </ds:schemaRefs>

</xml_diff>